<commit_message>
fonction detection groupes de pions pour fonction evaluation
</commit_message>
<xml_diff>
--- a/Programme.docx
+++ b/Programme.docx
@@ -19,6 +19,7 @@
           <w14:ligatures w14:val="none"/>
         </w:rPr>
       </w:pPr>
+      <w:proofErr w:type="gramStart"/>
       <w:r>
         <w:rPr>
           <w:rFonts w:ascii="Calibri" w:eastAsia="Times New Roman" w:hAnsi="Calibri" w:cs="Calibri"/>
@@ -31,7 +32,22 @@
           <w:lang w:eastAsia="fr-FR"/>
           <w14:ligatures w14:val="none"/>
         </w:rPr>
-        <w:t xml:space="preserve">Algorithme utilisés </w:t>
+        <w:t>Algorithme utilisés</w:t>
+      </w:r>
+      <w:proofErr w:type="gramEnd"/>
+      <w:r>
+        <w:rPr>
+          <w:rFonts w:ascii="Calibri" w:eastAsia="Times New Roman" w:hAnsi="Calibri" w:cs="Calibri"/>
+          <w:b/>
+          <w:bCs/>
+          <w:color w:val="1E4E79"/>
+          <w:kern w:val="36"/>
+          <w:sz w:val="32"/>
+          <w:szCs w:val="32"/>
+          <w:lang w:eastAsia="fr-FR"/>
+          <w14:ligatures w14:val="none"/>
+        </w:rPr>
+        <w:t xml:space="preserve"> </w:t>
       </w:r>
     </w:p>
     <w:p>
@@ -273,7 +289,27 @@
           <w:lang w:eastAsia="fr-FR"/>
           <w14:ligatures w14:val="none"/>
         </w:rPr>
-        <w:t>En défense (si il y a défaite assuré si un coup n'est pas joué)</w:t>
+        <w:t>En défense (</w:t>
+      </w:r>
+      <w:proofErr w:type="gramStart"/>
+      <w:r>
+        <w:rPr>
+          <w:rFonts w:ascii="Calibri" w:eastAsia="Times New Roman" w:hAnsi="Calibri" w:cs="Calibri"/>
+          <w:kern w:val="0"/>
+          <w:lang w:eastAsia="fr-FR"/>
+          <w14:ligatures w14:val="none"/>
+        </w:rPr>
+        <w:t>si il</w:t>
+      </w:r>
+      <w:proofErr w:type="gramEnd"/>
+      <w:r>
+        <w:rPr>
+          <w:rFonts w:ascii="Calibri" w:eastAsia="Times New Roman" w:hAnsi="Calibri" w:cs="Calibri"/>
+          <w:kern w:val="0"/>
+          <w:lang w:eastAsia="fr-FR"/>
+          <w14:ligatures w14:val="none"/>
+        </w:rPr>
+        <w:t xml:space="preserve"> y a défaite assuré si un coup n'est pas joué)</w:t>
       </w:r>
     </w:p>
     <w:p>
@@ -391,7 +427,29 @@
           <w:lang w:eastAsia="fr-FR"/>
           <w14:ligatures w14:val="none"/>
         </w:rPr>
-        <w:t> Certaines connaissance peuvent ne pas être bénéfique pour l'IA (éviter d'implémenter des stratégies manuellement) car elles ne prennent pas en compte tous les pièges qui peuvent être posés</w:t>
+        <w:t> </w:t>
+      </w:r>
+      <w:proofErr w:type="gramStart"/>
+      <w:r>
+        <w:rPr>
+          <w:rFonts w:ascii="Calibri" w:eastAsia="Times New Roman" w:hAnsi="Calibri" w:cs="Calibri"/>
+          <w:color w:val="000000"/>
+          <w:kern w:val="0"/>
+          <w:lang w:eastAsia="fr-FR"/>
+          <w14:ligatures w14:val="none"/>
+        </w:rPr>
+        <w:t>Certaines connaissance</w:t>
+      </w:r>
+      <w:proofErr w:type="gramEnd"/>
+      <w:r>
+        <w:rPr>
+          <w:rFonts w:ascii="Calibri" w:eastAsia="Times New Roman" w:hAnsi="Calibri" w:cs="Calibri"/>
+          <w:color w:val="000000"/>
+          <w:kern w:val="0"/>
+          <w:lang w:eastAsia="fr-FR"/>
+          <w14:ligatures w14:val="none"/>
+        </w:rPr>
+        <w:t xml:space="preserve"> peuvent ne pas être bénéfique pour l'IA (éviter d'implémenter des stratégies manuellement) car elles ne prennent pas en compte tous les pièges qui peuvent être posés</w:t>
       </w:r>
     </w:p>
     <w:p>
@@ -1181,7 +1239,27 @@
           <w:lang w:eastAsia="fr-FR"/>
           <w14:ligatures w14:val="none"/>
         </w:rPr>
-        <w:t>Enregistrer les connexions virtuelles / semi-virtuelles / réelles dans 3 tableau =&gt; évite de les recalculer à chaque fois</w:t>
+        <w:t xml:space="preserve">Enregistrer les connexions virtuelles / semi-virtuelles / réelles dans 3 </w:t>
+      </w:r>
+      <w:proofErr w:type="gramStart"/>
+      <w:r>
+        <w:rPr>
+          <w:rFonts w:ascii="Calibri" w:eastAsia="Times New Roman" w:hAnsi="Calibri" w:cs="Calibri"/>
+          <w:kern w:val="0"/>
+          <w:lang w:eastAsia="fr-FR"/>
+          <w14:ligatures w14:val="none"/>
+        </w:rPr>
+        <w:t>tableau</w:t>
+      </w:r>
+      <w:proofErr w:type="gramEnd"/>
+      <w:r>
+        <w:rPr>
+          <w:rFonts w:ascii="Calibri" w:eastAsia="Times New Roman" w:hAnsi="Calibri" w:cs="Calibri"/>
+          <w:kern w:val="0"/>
+          <w:lang w:eastAsia="fr-FR"/>
+          <w14:ligatures w14:val="none"/>
+        </w:rPr>
+        <w:t xml:space="preserve"> =&gt; évite de les recalculer à chaque fois</w:t>
       </w:r>
     </w:p>
     <w:p>
@@ -1570,7 +1648,29 @@
           <w:lang w:eastAsia="fr-FR"/>
           <w14:ligatures w14:val="none"/>
         </w:rPr>
-        <w:t> Semi-connexion virtuelle : noir peut relier ses deux pièce s'il commence</w:t>
+        <w:t xml:space="preserve"> Semi-connexion virtuelle : noir peut relier </w:t>
+      </w:r>
+      <w:proofErr w:type="gramStart"/>
+      <w:r>
+        <w:rPr>
+          <w:rFonts w:ascii="Calibri" w:eastAsia="Times New Roman" w:hAnsi="Calibri" w:cs="Calibri"/>
+          <w:color w:val="000000"/>
+          <w:kern w:val="0"/>
+          <w:lang w:eastAsia="fr-FR"/>
+          <w14:ligatures w14:val="none"/>
+        </w:rPr>
+        <w:t>ses deux pièce</w:t>
+      </w:r>
+      <w:proofErr w:type="gramEnd"/>
+      <w:r>
+        <w:rPr>
+          <w:rFonts w:ascii="Calibri" w:eastAsia="Times New Roman" w:hAnsi="Calibri" w:cs="Calibri"/>
+          <w:color w:val="000000"/>
+          <w:kern w:val="0"/>
+          <w:lang w:eastAsia="fr-FR"/>
+          <w14:ligatures w14:val="none"/>
+        </w:rPr>
+        <w:t xml:space="preserve"> s'il commence</w:t>
       </w:r>
     </w:p>
     <w:p>
@@ -2003,7 +2103,27 @@
           <w:lang w:eastAsia="fr-FR"/>
           <w14:ligatures w14:val="none"/>
         </w:rPr>
-        <w:t xml:space="preserve"> deux ensemble de cases vide qui relie deux cases (</w:t>
+        <w:t xml:space="preserve"> </w:t>
+      </w:r>
+      <w:proofErr w:type="gramStart"/>
+      <w:r>
+        <w:rPr>
+          <w:rFonts w:ascii="Calibri" w:eastAsia="Times New Roman" w:hAnsi="Calibri" w:cs="Calibri"/>
+          <w:kern w:val="0"/>
+          <w:lang w:eastAsia="fr-FR"/>
+          <w14:ligatures w14:val="none"/>
+        </w:rPr>
+        <w:t>deux ensemble</w:t>
+      </w:r>
+      <w:proofErr w:type="gramEnd"/>
+      <w:r>
+        <w:rPr>
+          <w:rFonts w:ascii="Calibri" w:eastAsia="Times New Roman" w:hAnsi="Calibri" w:cs="Calibri"/>
+          <w:kern w:val="0"/>
+          <w:lang w:eastAsia="fr-FR"/>
+          <w14:ligatures w14:val="none"/>
+        </w:rPr>
+        <w:t xml:space="preserve"> de cases vide qui relie deux cases (</w:t>
       </w:r>
       <m:oMath>
         <m:r>
@@ -2811,7 +2931,27 @@
           <w:lang w:eastAsia="fr-FR"/>
           <w14:ligatures w14:val="none"/>
         </w:rPr>
-        <w:t>On utilise les propriétés AND et OR pour trouver une première générations de liens, on fait ça récursivement jusqu’à ce qu'il n'y ai plus de liens ou un lien gagnant</w:t>
+        <w:t xml:space="preserve">On utilise les propriétés AND et OR pour trouver </w:t>
+      </w:r>
+      <w:proofErr w:type="gramStart"/>
+      <w:r>
+        <w:rPr>
+          <w:rFonts w:ascii="Calibri" w:eastAsia="Times New Roman" w:hAnsi="Calibri" w:cs="Calibri"/>
+          <w:kern w:val="0"/>
+          <w:lang w:eastAsia="fr-FR"/>
+          <w14:ligatures w14:val="none"/>
+        </w:rPr>
+        <w:t>une première générations</w:t>
+      </w:r>
+      <w:proofErr w:type="gramEnd"/>
+      <w:r>
+        <w:rPr>
+          <w:rFonts w:ascii="Calibri" w:eastAsia="Times New Roman" w:hAnsi="Calibri" w:cs="Calibri"/>
+          <w:kern w:val="0"/>
+          <w:lang w:eastAsia="fr-FR"/>
+          <w14:ligatures w14:val="none"/>
+        </w:rPr>
+        <w:t xml:space="preserve"> de liens, on fait ça récursivement jusqu’à ce qu'il n'y ai plus de liens ou un lien gagnant</w:t>
       </w:r>
     </w:p>
     <w:p>
@@ -2885,7 +3025,27 @@
           <w:lang w:eastAsia="fr-FR"/>
           <w14:ligatures w14:val="none"/>
         </w:rPr>
-        <w:t>Chaque case est associé à une résistance (exemple pour les noirs) :</w:t>
+        <w:t xml:space="preserve">Chaque case est </w:t>
+      </w:r>
+      <w:proofErr w:type="gramStart"/>
+      <w:r>
+        <w:rPr>
+          <w:rFonts w:ascii="Calibri" w:eastAsia="Times New Roman" w:hAnsi="Calibri" w:cs="Calibri"/>
+          <w:kern w:val="0"/>
+          <w:lang w:eastAsia="fr-FR"/>
+          <w14:ligatures w14:val="none"/>
+        </w:rPr>
+        <w:t>associé</w:t>
+      </w:r>
+      <w:proofErr w:type="gramEnd"/>
+      <w:r>
+        <w:rPr>
+          <w:rFonts w:ascii="Calibri" w:eastAsia="Times New Roman" w:hAnsi="Calibri" w:cs="Calibri"/>
+          <w:kern w:val="0"/>
+          <w:lang w:eastAsia="fr-FR"/>
+          <w14:ligatures w14:val="none"/>
+        </w:rPr>
+        <w:t xml:space="preserve"> à une résistance (exemple pour les noirs) :</w:t>
       </w:r>
     </w:p>
     <w:p>
@@ -2974,7 +3134,27 @@
           <w:lang w:eastAsia="fr-FR"/>
           <w14:ligatures w14:val="none"/>
         </w:rPr>
-        <w:t xml:space="preserve"> si elle contient un pion blanc</w:t>
+        <w:t xml:space="preserve"> </w:t>
+      </w:r>
+      <w:proofErr w:type="gramStart"/>
+      <w:r>
+        <w:rPr>
+          <w:rFonts w:ascii="Calibri" w:eastAsia="Times New Roman" w:hAnsi="Calibri" w:cs="Calibri"/>
+          <w:kern w:val="0"/>
+          <w:lang w:eastAsia="fr-FR"/>
+          <w14:ligatures w14:val="none"/>
+        </w:rPr>
+        <w:t>si</w:t>
+      </w:r>
+      <w:proofErr w:type="gramEnd"/>
+      <w:r>
+        <w:rPr>
+          <w:rFonts w:ascii="Calibri" w:eastAsia="Times New Roman" w:hAnsi="Calibri" w:cs="Calibri"/>
+          <w:kern w:val="0"/>
+          <w:lang w:eastAsia="fr-FR"/>
+          <w14:ligatures w14:val="none"/>
+        </w:rPr>
+        <w:t xml:space="preserve"> elle contient un pion blanc</w:t>
       </w:r>
     </w:p>
     <w:p>
@@ -3478,7 +3658,37 @@
         <w:t xml:space="preserve">On simule aléatoirement jusqu’à la fin de la partie des milliers de fois. On enregistre dans un tableau le nombre de victoire par coup. Celui qui en a le plus sera joué. Le niveau est très </w:t>
       </w:r>
       <w:r>
-        <w:t xml:space="preserve">faible et l’IA met beaucoup de temps à jouer. Elle met entre </w:t>
+        <w:t xml:space="preserve">faible </w:t>
+      </w:r>
+      <w:r>
+        <w:t>(</w:t>
+      </w:r>
+      <w:r>
+        <w:t>à</w:t>
+      </w:r>
+      <w:r>
+        <w:t xml:space="preserve"> peine plus </w:t>
+      </w:r>
+      <w:r>
+        <w:t>élevé</w:t>
+      </w:r>
+      <w:r>
+        <w:t xml:space="preserve"> que</w:t>
+      </w:r>
+      <w:r>
+        <w:t xml:space="preserve"> celui d</w:t>
+      </w:r>
+      <w:r>
+        <w:t>’</w:t>
+      </w:r>
+      <w:r>
+        <w:t xml:space="preserve">un </w:t>
+      </w:r>
+      <w:r>
+        <w:t xml:space="preserve">ordinateur qui joue aléatoirement) </w:t>
+      </w:r>
+      <w:r>
+        <w:t xml:space="preserve">et l’IA met beaucoup de temps à jouer. Elle met entre </w:t>
       </w:r>
       <w:r>
         <w:t xml:space="preserve">6 et 8 </w:t>
@@ -3490,7 +3700,13 @@
         <w:t>ondes en début de partie</w:t>
       </w:r>
       <w:r>
-        <w:t xml:space="preserve"> pour 100 000 tests sur un plateau 11 * 11. C’est assez long car elle n’explore qu’une toute petite partie des parties possibles. Ce qui fait que son niveau est très faible.</w:t>
+        <w:t xml:space="preserve"> pour 100 000 tests sur un plateau 11 * 11. C’est assez long car elle n’explore qu’une toute petite partie des parties possibles</w:t>
+      </w:r>
+      <w:r>
+        <w:t xml:space="preserve"> (122!)</w:t>
+      </w:r>
+      <w:r>
+        <w:t>. Ce qui fait que son niveau est très faible.</w:t>
       </w:r>
     </w:p>
     <w:p/>
@@ -3507,14 +3723,19 @@
           <w:sz w:val="30"/>
           <w:szCs w:val="30"/>
         </w:rPr>
-        <w:lastRenderedPageBreak/>
         <w:t>IA 1.5 :</w:t>
       </w:r>
     </w:p>
     <w:p>
       <w:r>
         <w:tab/>
-        <w:t>On simule toujours aléatoirement jusqu’à la fin de la partie mais on le fait différemment. On liste tous les coups possible</w:t>
+        <w:t>On simule toujours aléatoirement jusqu’à la fin de la partie</w:t>
+      </w:r>
+      <w:r>
+        <w:t xml:space="preserve"> des milliers de fois</w:t>
+      </w:r>
+      <w:r>
+        <w:t xml:space="preserve"> mais on le fait différemment. On liste tous les coups possible</w:t>
       </w:r>
       <w:r>
         <w:t>s</w:t>
@@ -3559,7 +3780,7 @@
         <v:path o:extrusionok="f" gradientshapeok="t" o:connecttype="rect"/>
         <o:lock v:ext="edit" aspectratio="t"/>
       </v:shapetype>
-      <v:shape id="_x0000_i1033" type="#_x0000_t75" alt="Formule" style="width:12pt;height:12pt;visibility:visible;mso-wrap-style:square" o:bullet="t">
+      <v:shape id="_x0000_i1039" type="#_x0000_t75" alt="Formule" style="width:12pt;height:12pt;visibility:visible;mso-wrap-style:square" o:bullet="t">
         <v:imagedata r:id="rId1" o:title="Formule"/>
       </v:shape>
     </w:pict>

</xml_diff>

<commit_message>
IA 4.0 + graphique + maj doc ia
</commit_message>
<xml_diff>
--- a/Programme.docx
+++ b/Programme.docx
@@ -308,27 +308,7 @@
           <w:lang w:eastAsia="fr-FR"/>
           <w14:ligatures w14:val="none"/>
         </w:rPr>
-        <w:t xml:space="preserve">il y a défaite </w:t>
-      </w:r>
-      <w:proofErr w:type="gramStart"/>
-      <w:r>
-        <w:rPr>
-          <w:rFonts w:ascii="Calibri" w:eastAsia="Times New Roman" w:hAnsi="Calibri" w:cs="Calibri"/>
-          <w:kern w:val="0"/>
-          <w:lang w:eastAsia="fr-FR"/>
-          <w14:ligatures w14:val="none"/>
-        </w:rPr>
-        <w:t>assuré</w:t>
-      </w:r>
-      <w:proofErr w:type="gramEnd"/>
-      <w:r>
-        <w:rPr>
-          <w:rFonts w:ascii="Calibri" w:eastAsia="Times New Roman" w:hAnsi="Calibri" w:cs="Calibri"/>
-          <w:kern w:val="0"/>
-          <w:lang w:eastAsia="fr-FR"/>
-          <w14:ligatures w14:val="none"/>
-        </w:rPr>
-        <w:t xml:space="preserve"> si un coup n'est pas joué)</w:t>
+        <w:t>il y a défaite assuré si un coup n'est pas joué)</w:t>
       </w:r>
     </w:p>
     <w:p>
@@ -2912,27 +2892,7 @@
           <w:lang w:eastAsia="fr-FR"/>
           <w14:ligatures w14:val="none"/>
         </w:rPr>
-        <w:t xml:space="preserve">On utilise les propriétés AND et OR pour trouver une première génération de liens, on fait ça récursivement jusqu’à ce qu'il n'y </w:t>
-      </w:r>
-      <w:proofErr w:type="gramStart"/>
-      <w:r>
-        <w:rPr>
-          <w:rFonts w:ascii="Calibri" w:eastAsia="Times New Roman" w:hAnsi="Calibri" w:cs="Calibri"/>
-          <w:kern w:val="0"/>
-          <w:lang w:eastAsia="fr-FR"/>
-          <w14:ligatures w14:val="none"/>
-        </w:rPr>
-        <w:t>ai</w:t>
-      </w:r>
-      <w:proofErr w:type="gramEnd"/>
-      <w:r>
-        <w:rPr>
-          <w:rFonts w:ascii="Calibri" w:eastAsia="Times New Roman" w:hAnsi="Calibri" w:cs="Calibri"/>
-          <w:kern w:val="0"/>
-          <w:lang w:eastAsia="fr-FR"/>
-          <w14:ligatures w14:val="none"/>
-        </w:rPr>
-        <w:t xml:space="preserve"> plus de liens ou un lien gagnant</w:t>
+        <w:t>On utilise les propriétés AND et OR pour trouver une première génération de liens, on fait ça récursivement jusqu’à ce qu'il n'y ai plus de liens ou un lien gagnant</w:t>
       </w:r>
     </w:p>
     <w:p>
@@ -3113,27 +3073,7 @@
           <w:lang w:eastAsia="fr-FR"/>
           <w14:ligatures w14:val="none"/>
         </w:rPr>
-        <w:t xml:space="preserve"> </w:t>
-      </w:r>
-      <w:proofErr w:type="gramStart"/>
-      <w:r>
-        <w:rPr>
-          <w:rFonts w:ascii="Calibri" w:eastAsia="Times New Roman" w:hAnsi="Calibri" w:cs="Calibri"/>
-          <w:kern w:val="0"/>
-          <w:lang w:eastAsia="fr-FR"/>
-          <w14:ligatures w14:val="none"/>
-        </w:rPr>
-        <w:t>si</w:t>
-      </w:r>
-      <w:proofErr w:type="gramEnd"/>
-      <w:r>
-        <w:rPr>
-          <w:rFonts w:ascii="Calibri" w:eastAsia="Times New Roman" w:hAnsi="Calibri" w:cs="Calibri"/>
-          <w:kern w:val="0"/>
-          <w:lang w:eastAsia="fr-FR"/>
-          <w14:ligatures w14:val="none"/>
-        </w:rPr>
-        <w:t xml:space="preserve"> elle contient un pion blanc</w:t>
+        <w:t xml:space="preserve"> si elle contient un pion blanc</w:t>
       </w:r>
     </w:p>
     <w:p>
@@ -3602,7 +3542,13 @@
         <w:t xml:space="preserve"> à partir d’un bord du plateau. </w:t>
       </w:r>
       <w:r>
-        <w:t>On regarde récursivement à partir des pions au bord si le pion suivant gagne. Pour cela, on stocke les pions voisins dans une pile, puis on rappelle la fonction avec chaque pion de la pile. Si un pion arrive à la dernière ligne / dernière colonne, le joueur a gagné. Si tous les pions de la pile ont été testé, on revient en arrière. Si on à testé tous les pions au bord, le joueur n’a pas gagné. Si un pion n’est pas relié avec le bord, il ne sera pas testé donc</w:t>
+        <w:t xml:space="preserve">On regarde récursivement à partir des pions au bord si le pion suivant gagne. Pour cela, on stocke les pions voisins dans une pile, puis on rappelle la fonction avec chaque pion de la pile. Si un pion arrive à la dernière ligne / dernière colonne, le joueur a gagné. Si tous les pions de la pile ont été testé, on revient en arrière. Si on </w:t>
+      </w:r>
+      <w:r>
+        <w:t>a</w:t>
+      </w:r>
+      <w:r>
+        <w:t xml:space="preserve"> testé tous les pions au bord, le joueur n’a pas gagné. Si un pion n’est pas relié avec le bord, il ne sera pas testé donc</w:t>
       </w:r>
       <w:r>
         <w:t xml:space="preserve"> la fonction ne pourra pas renvoyé</w:t>
@@ -3612,6 +3558,79 @@
       </w:r>
       <w:r>
         <w:t xml:space="preserve"> une victoire même s’il est sur le bord opposé.</w:t>
+      </w:r>
+    </w:p>
+    <w:p/>
+    <w:p>
+      <w:pPr>
+        <w:rPr>
+          <w:sz w:val="30"/>
+          <w:szCs w:val="30"/>
+        </w:rPr>
+      </w:pPr>
+      <w:r>
+        <w:rPr>
+          <w:sz w:val="30"/>
+          <w:szCs w:val="30"/>
+        </w:rPr>
+        <w:t>IA 1.0 :</w:t>
+      </w:r>
+    </w:p>
+    <w:p>
+      <w:r>
+        <w:tab/>
+        <w:t xml:space="preserve">On simule aléatoirement jusqu’à la fin de la partie des milliers de fois. On enregistre dans un tableau le nombre de victoire par coup. Celui qui en a le plus sera joué. Le niveau est très </w:t>
+      </w:r>
+      <w:r>
+        <w:t xml:space="preserve">faible </w:t>
+      </w:r>
+      <w:r>
+        <w:t>(</w:t>
+      </w:r>
+      <w:r>
+        <w:t>à</w:t>
+      </w:r>
+      <w:r>
+        <w:t xml:space="preserve"> peine plus </w:t>
+      </w:r>
+      <w:r>
+        <w:t>élevé</w:t>
+      </w:r>
+      <w:r>
+        <w:t xml:space="preserve"> que</w:t>
+      </w:r>
+      <w:r>
+        <w:t xml:space="preserve"> celui d</w:t>
+      </w:r>
+      <w:r>
+        <w:t>’</w:t>
+      </w:r>
+      <w:r>
+        <w:t xml:space="preserve">un </w:t>
+      </w:r>
+      <w:r>
+        <w:t xml:space="preserve">ordinateur qui joue aléatoirement) </w:t>
+      </w:r>
+      <w:r>
+        <w:t xml:space="preserve">et l’IA met beaucoup de temps à jouer. Elle met entre </w:t>
+      </w:r>
+      <w:r>
+        <w:t xml:space="preserve">6 et 8 </w:t>
+      </w:r>
+      <w:r>
+        <w:t>sec</w:t>
+      </w:r>
+      <w:r>
+        <w:t>ondes en début de partie</w:t>
+      </w:r>
+      <w:r>
+        <w:t xml:space="preserve"> pour 100 000 tests sur un plateau 11 * 11. C’est assez long car elle n’explore qu’une toute petite partie des parties possibles</w:t>
+      </w:r>
+      <w:r>
+        <w:t xml:space="preserve"> (122!)</w:t>
+      </w:r>
+      <w:r>
+        <w:t>. Ce qui fait que son niveau est très faible.</w:t>
       </w:r>
     </w:p>
     <w:p/>
@@ -3628,67 +3647,31 @@
           <w:sz w:val="30"/>
           <w:szCs w:val="30"/>
         </w:rPr>
-        <w:t>IA 1.0 :</w:t>
+        <w:lastRenderedPageBreak/>
+        <w:t>IA 1.5 :</w:t>
       </w:r>
     </w:p>
     <w:p>
       <w:r>
         <w:tab/>
-        <w:t xml:space="preserve">On simule aléatoirement jusqu’à la fin de la partie des milliers de fois. On enregistre dans un tableau le nombre de victoire par coup. Celui qui en a le plus sera joué. Le niveau est très </w:t>
-      </w:r>
-      <w:r>
-        <w:t xml:space="preserve">faible </w:t>
-      </w:r>
-      <w:r>
-        <w:t>(</w:t>
-      </w:r>
-      <w:r>
-        <w:t>à</w:t>
-      </w:r>
-      <w:r>
-        <w:t xml:space="preserve"> peine plus </w:t>
-      </w:r>
-      <w:r>
-        <w:t>élevé</w:t>
-      </w:r>
-      <w:r>
-        <w:t xml:space="preserve"> que</w:t>
-      </w:r>
-      <w:r>
-        <w:t xml:space="preserve"> celui d</w:t>
-      </w:r>
-      <w:r>
-        <w:t>’</w:t>
-      </w:r>
-      <w:r>
-        <w:t xml:space="preserve">un </w:t>
-      </w:r>
-      <w:r>
-        <w:t xml:space="preserve">ordinateur qui joue aléatoirement) </w:t>
-      </w:r>
-      <w:r>
-        <w:t xml:space="preserve">et l’IA met beaucoup de temps à jouer. Elle met entre </w:t>
-      </w:r>
-      <w:r>
-        <w:t xml:space="preserve">6 et 8 </w:t>
-      </w:r>
-      <w:r>
-        <w:t>sec</w:t>
-      </w:r>
-      <w:r>
-        <w:t>ondes en début de partie</w:t>
-      </w:r>
-      <w:r>
-        <w:t xml:space="preserve"> pour 100 000 tests sur un plateau 11 * 11. C’est assez long car elle n’explore qu’une toute petite partie des parties possibles</w:t>
-      </w:r>
-      <w:r>
-        <w:t xml:space="preserve"> (122!)</w:t>
-      </w:r>
-      <w:r>
-        <w:t>. Ce qui fait que son niveau est très faible.</w:t>
-      </w:r>
-    </w:p>
-    <w:p/>
+        <w:t>On simule toujours aléatoirement jusqu’à la fin de la partie</w:t>
+      </w:r>
+      <w:r>
+        <w:t xml:space="preserve"> des milliers de fois</w:t>
+      </w:r>
+      <w:r>
+        <w:t xml:space="preserve"> mais on le fait différemment. On liste tous les coups possible</w:t>
+      </w:r>
+      <w:r>
+        <w:t>s</w:t>
+      </w:r>
+      <w:r>
+        <w:t xml:space="preserve"> dans un tableau, on mélange ce tableau et on distribue entre les deux joueurs de manière à ce que le nombre de coups de chaque joueur soit respecté.</w:t>
+      </w:r>
+      <w:r>
+        <w:t xml:space="preserve"> L’IA est plus rapide et tests de manière équivalente toutes les cases. Pour 1000 tests par cases (122 000 en début de partie soit plus que l’IA 1.0), un coup met environ 5 secondes pour se faire. Le niveau est cependant toujours faible car l’évolution est beaucoup trop petite.</w:t>
+      </w:r>
+    </w:p>
     <w:p/>
     <w:p>
       <w:pPr>
@@ -3702,28 +3685,36 @@
           <w:sz w:val="30"/>
           <w:szCs w:val="30"/>
         </w:rPr>
-        <w:t>IA 1.5 :</w:t>
+        <w:t>IA 4.0 </w:t>
+      </w:r>
+      <w:r>
+        <w:rPr>
+          <w:sz w:val="30"/>
+          <w:szCs w:val="30"/>
+        </w:rPr>
+        <w:t xml:space="preserve">(03/12/2023) </w:t>
+      </w:r>
+      <w:r>
+        <w:rPr>
+          <w:sz w:val="30"/>
+          <w:szCs w:val="30"/>
+        </w:rPr>
+        <w:t>:</w:t>
       </w:r>
     </w:p>
     <w:p>
       <w:r>
         <w:tab/>
-        <w:t>On simule toujours aléatoirement jusqu’à la fin de la partie</w:t>
-      </w:r>
-      <w:r>
-        <w:t xml:space="preserve"> des milliers de fois</w:t>
-      </w:r>
-      <w:r>
-        <w:t xml:space="preserve"> mais on le fait différemment. On liste tous les coups possible</w:t>
-      </w:r>
-      <w:r>
-        <w:t>s</w:t>
-      </w:r>
-      <w:r>
-        <w:t xml:space="preserve"> dans un tableau, on mélange ce tableau et on distribue entre les deux joueurs de manière à ce que le nombre de coups de chaque joueur soit respecté.</w:t>
-      </w:r>
-      <w:r>
-        <w:t xml:space="preserve"> L’IA est plus rapide et tests de manière équivalente toutes les cases. Pour 1000 tests par cases (122 000 en début de partie soit plus que l’IA 1.0), un coup met environ 5 secondes pour se faire. Le niveau est cependant toujours faible car l’évolution est beaucoup trop petite.</w:t>
+        <w:t>On revient sur l’algorithme MCTS. On teste équitablement toutes les cases possibles. Pour 1000 tests par cases (un total de 121 000 tests par coup), l’IA met environ 45 secondes pour réfléchir.</w:t>
+      </w:r>
+      <w:r>
+        <w:t xml:space="preserve"> Son niveau est bien plus élevé que les versions précédentes mais reste faible comparé à un humain qui connaît un peu le jeu. On observe qu’elle essaye de créer un chemin dans la bonne direction lorsqu’elle commence. Lorsqu’elle est en situation de désavantage, elle essaye de bloquer l’adversaire comme un humain débutant ferait. Elle ne choisit pas la meilleur façon de bloquer</w:t>
+      </w:r>
+      <w:r>
+        <w:t xml:space="preserve"> mais elle en choisit une, ce qui est mieux que les versions précédentes où elle continuait de créer son chemin même si l’adversaire avait un coup gagnant.</w:t>
+      </w:r>
+      <w:r>
+        <w:t xml:space="preserve"> </w:t>
       </w:r>
     </w:p>
     <w:sectPr>
@@ -3759,7 +3750,7 @@
         <v:path o:extrusionok="f" gradientshapeok="t" o:connecttype="rect"/>
         <o:lock v:ext="edit" aspectratio="t"/>
       </v:shapetype>
-      <v:shape id="_x0000_i1034" type="#_x0000_t75" alt="Formule" style="width:11.8pt;height:11.8pt;visibility:visible;mso-wrap-style:square" o:bullet="t">
+      <v:shape id="_x0000_i1034" type="#_x0000_t75" alt="Formule" style="width:12pt;height:12pt;visibility:visible;mso-wrap-style:square" o:bullet="t">
         <v:imagedata r:id="rId1" o:title="Formule"/>
       </v:shape>
     </w:pict>

</xml_diff>